<commit_message>
uploading folders for images
</commit_message>
<xml_diff>
--- a/Documentation.docx
+++ b/Documentation.docx
@@ -375,6 +375,1835 @@
         <w:t>Contraseña: admin123</w:t>
       </w:r>
     </w:p>
+    <w:p>
+      <w:pPr>
+        <w:tabs>
+          <w:tab w:val="left" w:pos="3290"/>
+        </w:tabs>
+        <w:rPr>
+          <w:lang w:val="es-CO"/>
+        </w:rPr>
+      </w:pPr>
+      <w:r>
+        <w:rPr>
+          <w:lang w:val="es-CO"/>
+        </w:rPr>
+        <w:lastRenderedPageBreak/>
+        <w:t>Por cuestiones de mejorar el diseño y accesibilidad se ha modificado el tipo de usuario por el siguiente:</w:t>
+      </w:r>
+    </w:p>
+    <w:p>
+      <w:pPr>
+        <w:tabs>
+          <w:tab w:val="left" w:pos="3290"/>
+        </w:tabs>
+        <w:rPr>
+          <w:lang w:val="es-CO"/>
+        </w:rPr>
+      </w:pPr>
+      <w:r>
+        <w:rPr>
+          <w:noProof/>
+        </w:rPr>
+        <w:drawing>
+          <wp:anchor distT="0" distB="0" distL="114300" distR="114300" simplePos="0" relativeHeight="251660288" behindDoc="0" locked="0" layoutInCell="1" allowOverlap="1" wp14:anchorId="6714AC31" wp14:editId="0034FD0B">
+            <wp:simplePos x="0" y="0"/>
+            <wp:positionH relativeFrom="column">
+              <wp:posOffset>0</wp:posOffset>
+            </wp:positionH>
+            <wp:positionV relativeFrom="paragraph">
+              <wp:posOffset>23474</wp:posOffset>
+            </wp:positionV>
+            <wp:extent cx="5612130" cy="2113915"/>
+            <wp:effectExtent l="19050" t="19050" r="26670" b="19685"/>
+            <wp:wrapNone/>
+            <wp:docPr id="797032912" name="Picture 1"/>
+            <wp:cNvGraphicFramePr>
+              <a:graphicFrameLocks xmlns:a="http://schemas.openxmlformats.org/drawingml/2006/main" noChangeAspect="1"/>
+            </wp:cNvGraphicFramePr>
+            <a:graphic xmlns:a="http://schemas.openxmlformats.org/drawingml/2006/main">
+              <a:graphicData uri="http://schemas.openxmlformats.org/drawingml/2006/picture">
+                <pic:pic xmlns:pic="http://schemas.openxmlformats.org/drawingml/2006/picture">
+                  <pic:nvPicPr>
+                    <pic:cNvPr id="797032912" name=""/>
+                    <pic:cNvPicPr/>
+                  </pic:nvPicPr>
+                  <pic:blipFill>
+                    <a:blip r:embed="rId7" cstate="print">
+                      <a:extLst>
+                        <a:ext uri="{28A0092B-C50C-407E-A947-70E740481C1C}">
+                          <a14:useLocalDpi xmlns:a14="http://schemas.microsoft.com/office/drawing/2010/main" val="0"/>
+                        </a:ext>
+                      </a:extLst>
+                    </a:blip>
+                    <a:stretch>
+                      <a:fillRect/>
+                    </a:stretch>
+                  </pic:blipFill>
+                  <pic:spPr>
+                    <a:xfrm>
+                      <a:off x="0" y="0"/>
+                      <a:ext cx="5612130" cy="2113915"/>
+                    </a:xfrm>
+                    <a:prstGeom prst="rect">
+                      <a:avLst/>
+                    </a:prstGeom>
+                    <a:ln>
+                      <a:solidFill>
+                        <a:schemeClr val="tx1"/>
+                      </a:solidFill>
+                    </a:ln>
+                  </pic:spPr>
+                </pic:pic>
+              </a:graphicData>
+            </a:graphic>
+            <wp14:sizeRelH relativeFrom="page">
+              <wp14:pctWidth>0</wp14:pctWidth>
+            </wp14:sizeRelH>
+            <wp14:sizeRelV relativeFrom="page">
+              <wp14:pctHeight>0</wp14:pctHeight>
+            </wp14:sizeRelV>
+          </wp:anchor>
+        </w:drawing>
+      </w:r>
+    </w:p>
+    <w:p>
+      <w:pPr>
+        <w:tabs>
+          <w:tab w:val="left" w:pos="3290"/>
+        </w:tabs>
+        <w:rPr>
+          <w:lang w:val="es-CO"/>
+        </w:rPr>
+      </w:pPr>
+    </w:p>
+    <w:p>
+      <w:pPr>
+        <w:rPr>
+          <w:lang w:val="es-CO"/>
+        </w:rPr>
+      </w:pPr>
+    </w:p>
+    <w:p>
+      <w:pPr>
+        <w:rPr>
+          <w:lang w:val="es-CO"/>
+        </w:rPr>
+      </w:pPr>
+    </w:p>
+    <w:p>
+      <w:pPr>
+        <w:rPr>
+          <w:lang w:val="es-CO"/>
+        </w:rPr>
+      </w:pPr>
+    </w:p>
+    <w:p>
+      <w:pPr>
+        <w:rPr>
+          <w:lang w:val="es-CO"/>
+        </w:rPr>
+      </w:pPr>
+    </w:p>
+    <w:p>
+      <w:pPr>
+        <w:rPr>
+          <w:lang w:val="es-CO"/>
+        </w:rPr>
+      </w:pPr>
+    </w:p>
+    <w:p>
+      <w:pPr>
+        <w:tabs>
+          <w:tab w:val="left" w:pos="1224"/>
+        </w:tabs>
+        <w:rPr>
+          <w:lang w:val="es-CO"/>
+        </w:rPr>
+      </w:pPr>
+      <w:r>
+        <w:rPr>
+          <w:lang w:val="es-CO"/>
+        </w:rPr>
+        <w:tab/>
+      </w:r>
+    </w:p>
+    <w:p>
+      <w:pPr>
+        <w:pStyle w:val="ListParagraph"/>
+        <w:numPr>
+          <w:ilvl w:val="0"/>
+          <w:numId w:val="1"/>
+        </w:numPr>
+        <w:tabs>
+          <w:tab w:val="left" w:pos="3290"/>
+        </w:tabs>
+        <w:rPr>
+          <w:lang w:val="es-CO"/>
+        </w:rPr>
+      </w:pPr>
+      <w:r>
+        <w:rPr>
+          <w:lang w:val="es-CO"/>
+        </w:rPr>
+        <w:t>Usuario:</w:t>
+      </w:r>
+      <w:r>
+        <w:rPr>
+          <w:lang w:val="es-CO"/>
+        </w:rPr>
+        <w:t xml:space="preserve"> willian.zapata9278@gmail.com</w:t>
+      </w:r>
+    </w:p>
+    <w:p>
+      <w:pPr>
+        <w:pStyle w:val="ListParagraph"/>
+        <w:numPr>
+          <w:ilvl w:val="0"/>
+          <w:numId w:val="1"/>
+        </w:numPr>
+        <w:tabs>
+          <w:tab w:val="left" w:pos="3290"/>
+        </w:tabs>
+        <w:rPr>
+          <w:lang w:val="es-CO"/>
+        </w:rPr>
+      </w:pPr>
+      <w:r>
+        <w:rPr>
+          <w:lang w:val="es-CO"/>
+        </w:rPr>
+        <w:t>Contraseña: admin123</w:t>
+      </w:r>
+    </w:p>
+    <w:p>
+      <w:pPr>
+        <w:tabs>
+          <w:tab w:val="left" w:pos="3290"/>
+        </w:tabs>
+        <w:rPr>
+          <w:b/>
+          <w:bCs/>
+          <w:lang w:val="es-CO"/>
+        </w:rPr>
+      </w:pPr>
+      <w:r>
+        <w:rPr>
+          <w:b/>
+          <w:bCs/>
+          <w:lang w:val="es-CO"/>
+        </w:rPr>
+        <w:t>1-</w:t>
+      </w:r>
+      <w:r>
+        <w:rPr>
+          <w:b/>
+          <w:bCs/>
+          <w:lang w:val="es-CO"/>
+        </w:rPr>
+        <w:t>Base de datos</w:t>
+      </w:r>
+    </w:p>
+    <w:p>
+      <w:pPr>
+        <w:tabs>
+          <w:tab w:val="left" w:pos="3290"/>
+        </w:tabs>
+        <w:jc w:val="both"/>
+        <w:rPr>
+          <w:lang w:val="es-CO"/>
+        </w:rPr>
+      </w:pPr>
+      <w:r>
+        <w:rPr>
+          <w:lang w:val="es-CO"/>
+        </w:rPr>
+        <w:t xml:space="preserve">Para este proyecto se ha creado la base de datos </w:t>
+      </w:r>
+      <w:proofErr w:type="spellStart"/>
+      <w:r>
+        <w:rPr>
+          <w:lang w:val="es-CO"/>
+        </w:rPr>
+        <w:t>dictionary</w:t>
+      </w:r>
+      <w:proofErr w:type="spellEnd"/>
+      <w:r>
+        <w:rPr>
+          <w:lang w:val="es-CO"/>
+        </w:rPr>
+        <w:t xml:space="preserve"> en el </w:t>
+      </w:r>
+      <w:proofErr w:type="spellStart"/>
+      <w:r>
+        <w:rPr>
+          <w:lang w:val="es-CO"/>
+        </w:rPr>
+        <w:t>xampp</w:t>
+      </w:r>
+      <w:proofErr w:type="spellEnd"/>
+      <w:r>
+        <w:rPr>
+          <w:lang w:val="es-CO"/>
+        </w:rPr>
+        <w:t xml:space="preserve"> usando MySQL con la siguiente estructura:</w:t>
+      </w:r>
+    </w:p>
+    <w:p>
+      <w:pPr>
+        <w:tabs>
+          <w:tab w:val="left" w:pos="3290"/>
+        </w:tabs>
+        <w:rPr>
+          <w:lang w:val="es-CO"/>
+        </w:rPr>
+      </w:pPr>
+      <w:r>
+        <w:rPr>
+          <w:lang w:val="es-CO"/>
+        </w:rPr>
+        <w:t xml:space="preserve">Tabla </w:t>
+      </w:r>
+      <w:proofErr w:type="spellStart"/>
+      <w:r>
+        <w:rPr>
+          <w:lang w:val="es-CO"/>
+        </w:rPr>
+        <w:t>categories</w:t>
+      </w:r>
+      <w:proofErr w:type="spellEnd"/>
+      <w:r>
+        <w:rPr>
+          <w:lang w:val="es-CO"/>
+        </w:rPr>
+        <w:t xml:space="preserve"> con las siguientes columnas:</w:t>
+      </w:r>
+    </w:p>
+    <w:p>
+      <w:pPr>
+        <w:pStyle w:val="ListParagraph"/>
+        <w:numPr>
+          <w:ilvl w:val="0"/>
+          <w:numId w:val="3"/>
+        </w:numPr>
+        <w:tabs>
+          <w:tab w:val="left" w:pos="3290"/>
+        </w:tabs>
+        <w:rPr>
+          <w:lang w:val="es-CO"/>
+        </w:rPr>
+      </w:pPr>
+      <w:r>
+        <w:rPr>
+          <w:lang w:val="es-CO"/>
+        </w:rPr>
+        <w:t>Id</w:t>
+      </w:r>
+    </w:p>
+    <w:p>
+      <w:pPr>
+        <w:pStyle w:val="ListParagraph"/>
+        <w:numPr>
+          <w:ilvl w:val="0"/>
+          <w:numId w:val="3"/>
+        </w:numPr>
+        <w:tabs>
+          <w:tab w:val="left" w:pos="3290"/>
+        </w:tabs>
+        <w:rPr>
+          <w:lang w:val="es-CO"/>
+        </w:rPr>
+      </w:pPr>
+      <w:proofErr w:type="spellStart"/>
+      <w:r>
+        <w:rPr>
+          <w:lang w:val="es-CO"/>
+        </w:rPr>
+        <w:t>name</w:t>
+      </w:r>
+      <w:proofErr w:type="spellEnd"/>
+    </w:p>
+    <w:p>
+      <w:pPr>
+        <w:tabs>
+          <w:tab w:val="left" w:pos="3290"/>
+        </w:tabs>
+        <w:rPr>
+          <w:lang w:val="es-CO"/>
+        </w:rPr>
+      </w:pPr>
+      <w:r>
+        <w:rPr>
+          <w:lang w:val="es-CO"/>
+        </w:rPr>
+        <w:t xml:space="preserve">Tabla files con las siguientes columnas: </w:t>
+      </w:r>
+    </w:p>
+    <w:p>
+      <w:pPr>
+        <w:pStyle w:val="ListParagraph"/>
+        <w:numPr>
+          <w:ilvl w:val="0"/>
+          <w:numId w:val="2"/>
+        </w:numPr>
+        <w:tabs>
+          <w:tab w:val="left" w:pos="3290"/>
+        </w:tabs>
+        <w:rPr>
+          <w:lang w:val="es-CO"/>
+        </w:rPr>
+      </w:pPr>
+      <w:r>
+        <w:rPr>
+          <w:lang w:val="es-CO"/>
+        </w:rPr>
+        <w:t>Id</w:t>
+      </w:r>
+    </w:p>
+    <w:p>
+      <w:pPr>
+        <w:pStyle w:val="ListParagraph"/>
+        <w:numPr>
+          <w:ilvl w:val="0"/>
+          <w:numId w:val="2"/>
+        </w:numPr>
+        <w:tabs>
+          <w:tab w:val="left" w:pos="3290"/>
+        </w:tabs>
+        <w:rPr>
+          <w:lang w:val="es-CO"/>
+        </w:rPr>
+      </w:pPr>
+      <w:proofErr w:type="spellStart"/>
+      <w:r>
+        <w:rPr>
+          <w:lang w:val="es-CO"/>
+        </w:rPr>
+        <w:t>name</w:t>
+      </w:r>
+      <w:proofErr w:type="spellEnd"/>
+    </w:p>
+    <w:p>
+      <w:pPr>
+        <w:pStyle w:val="ListParagraph"/>
+        <w:numPr>
+          <w:ilvl w:val="0"/>
+          <w:numId w:val="2"/>
+        </w:numPr>
+        <w:tabs>
+          <w:tab w:val="left" w:pos="3290"/>
+        </w:tabs>
+        <w:rPr>
+          <w:lang w:val="es-CO"/>
+        </w:rPr>
+      </w:pPr>
+      <w:proofErr w:type="spellStart"/>
+      <w:r>
+        <w:rPr>
+          <w:lang w:val="es-CO"/>
+        </w:rPr>
+        <w:t>extension</w:t>
+      </w:r>
+      <w:proofErr w:type="spellEnd"/>
+    </w:p>
+    <w:p>
+      <w:pPr>
+        <w:pStyle w:val="ListParagraph"/>
+        <w:numPr>
+          <w:ilvl w:val="0"/>
+          <w:numId w:val="2"/>
+        </w:numPr>
+        <w:tabs>
+          <w:tab w:val="left" w:pos="3290"/>
+        </w:tabs>
+        <w:rPr>
+          <w:lang w:val="es-CO"/>
+        </w:rPr>
+      </w:pPr>
+      <w:proofErr w:type="spellStart"/>
+      <w:r>
+        <w:rPr>
+          <w:lang w:val="es-CO"/>
+        </w:rPr>
+        <w:t>path</w:t>
+      </w:r>
+      <w:proofErr w:type="spellEnd"/>
+      <w:r>
+        <w:rPr>
+          <w:lang w:val="es-CO"/>
+        </w:rPr>
+        <w:t>(aquí va la ruta de la ubicación de las imágenes)</w:t>
+      </w:r>
+    </w:p>
+    <w:p>
+      <w:pPr>
+        <w:tabs>
+          <w:tab w:val="left" w:pos="3290"/>
+        </w:tabs>
+        <w:rPr>
+          <w:lang w:val="es-CO"/>
+        </w:rPr>
+      </w:pPr>
+      <w:r>
+        <w:rPr>
+          <w:lang w:val="es-CO"/>
+        </w:rPr>
+        <w:t xml:space="preserve">Tabla </w:t>
+      </w:r>
+      <w:proofErr w:type="spellStart"/>
+      <w:r>
+        <w:rPr>
+          <w:lang w:val="es-CO"/>
+        </w:rPr>
+        <w:t>users</w:t>
+      </w:r>
+      <w:proofErr w:type="spellEnd"/>
+      <w:r>
+        <w:rPr>
+          <w:lang w:val="es-CO"/>
+        </w:rPr>
+        <w:t xml:space="preserve"> con las </w:t>
+      </w:r>
+      <w:r>
+        <w:rPr>
+          <w:lang w:val="es-CO"/>
+        </w:rPr>
+        <w:t xml:space="preserve">siguientes </w:t>
+      </w:r>
+      <w:r>
+        <w:rPr>
+          <w:lang w:val="es-CO"/>
+        </w:rPr>
+        <w:t xml:space="preserve">columnas: </w:t>
+      </w:r>
+    </w:p>
+    <w:p>
+      <w:pPr>
+        <w:pStyle w:val="ListParagraph"/>
+        <w:numPr>
+          <w:ilvl w:val="0"/>
+          <w:numId w:val="2"/>
+        </w:numPr>
+        <w:tabs>
+          <w:tab w:val="left" w:pos="3290"/>
+        </w:tabs>
+        <w:rPr>
+          <w:lang w:val="es-CO"/>
+        </w:rPr>
+      </w:pPr>
+      <w:r>
+        <w:rPr>
+          <w:lang w:val="es-CO"/>
+        </w:rPr>
+        <w:t>Id</w:t>
+      </w:r>
+    </w:p>
+    <w:p>
+      <w:pPr>
+        <w:pStyle w:val="ListParagraph"/>
+        <w:numPr>
+          <w:ilvl w:val="0"/>
+          <w:numId w:val="2"/>
+        </w:numPr>
+        <w:tabs>
+          <w:tab w:val="left" w:pos="3290"/>
+        </w:tabs>
+        <w:rPr>
+          <w:lang w:val="es-CO"/>
+        </w:rPr>
+      </w:pPr>
+      <w:r>
+        <w:rPr>
+          <w:lang w:val="es-CO"/>
+        </w:rPr>
+        <w:t>Email</w:t>
+      </w:r>
+    </w:p>
+    <w:p>
+      <w:pPr>
+        <w:pStyle w:val="ListParagraph"/>
+        <w:numPr>
+          <w:ilvl w:val="0"/>
+          <w:numId w:val="2"/>
+        </w:numPr>
+        <w:tabs>
+          <w:tab w:val="left" w:pos="3290"/>
+        </w:tabs>
+        <w:rPr>
+          <w:lang w:val="es-CO"/>
+        </w:rPr>
+      </w:pPr>
+      <w:proofErr w:type="spellStart"/>
+      <w:r>
+        <w:rPr>
+          <w:lang w:val="es-CO"/>
+        </w:rPr>
+        <w:t>Password</w:t>
+      </w:r>
+      <w:proofErr w:type="spellEnd"/>
+    </w:p>
+    <w:p>
+      <w:pPr>
+        <w:pStyle w:val="ListParagraph"/>
+        <w:numPr>
+          <w:ilvl w:val="0"/>
+          <w:numId w:val="2"/>
+        </w:numPr>
+        <w:tabs>
+          <w:tab w:val="left" w:pos="3290"/>
+        </w:tabs>
+        <w:rPr>
+          <w:lang w:val="es-CO"/>
+        </w:rPr>
+      </w:pPr>
+      <w:r>
+        <w:rPr>
+          <w:lang w:val="es-CO"/>
+        </w:rPr>
+        <w:t xml:space="preserve">Rol </w:t>
+      </w:r>
+    </w:p>
+    <w:p>
+      <w:pPr>
+        <w:tabs>
+          <w:tab w:val="left" w:pos="3290"/>
+        </w:tabs>
+        <w:rPr>
+          <w:lang w:val="es-CO"/>
+        </w:rPr>
+      </w:pPr>
+      <w:r>
+        <w:rPr>
+          <w:lang w:val="es-CO"/>
+        </w:rPr>
+        <w:t xml:space="preserve">Tabla </w:t>
+      </w:r>
+      <w:proofErr w:type="spellStart"/>
+      <w:r>
+        <w:rPr>
+          <w:lang w:val="es-CO"/>
+        </w:rPr>
+        <w:t>words</w:t>
+      </w:r>
+      <w:proofErr w:type="spellEnd"/>
+      <w:r>
+        <w:rPr>
+          <w:lang w:val="es-CO"/>
+        </w:rPr>
+        <w:t xml:space="preserve"> con las siguientes columnas: </w:t>
+      </w:r>
+    </w:p>
+    <w:p>
+      <w:pPr>
+        <w:pStyle w:val="ListParagraph"/>
+        <w:numPr>
+          <w:ilvl w:val="0"/>
+          <w:numId w:val="2"/>
+        </w:numPr>
+        <w:tabs>
+          <w:tab w:val="left" w:pos="3290"/>
+        </w:tabs>
+        <w:rPr>
+          <w:lang w:val="es-CO"/>
+        </w:rPr>
+      </w:pPr>
+      <w:r>
+        <w:rPr>
+          <w:lang w:val="es-CO"/>
+        </w:rPr>
+        <w:lastRenderedPageBreak/>
+        <w:t>Id</w:t>
+      </w:r>
+    </w:p>
+    <w:p>
+      <w:pPr>
+        <w:pStyle w:val="ListParagraph"/>
+        <w:numPr>
+          <w:ilvl w:val="0"/>
+          <w:numId w:val="2"/>
+        </w:numPr>
+        <w:tabs>
+          <w:tab w:val="left" w:pos="3290"/>
+        </w:tabs>
+        <w:rPr>
+          <w:lang w:val="es-CO"/>
+        </w:rPr>
+      </w:pPr>
+      <w:proofErr w:type="spellStart"/>
+      <w:r>
+        <w:rPr>
+          <w:lang w:val="es-CO"/>
+        </w:rPr>
+        <w:t>Word_in</w:t>
+      </w:r>
+      <w:proofErr w:type="spellEnd"/>
+      <w:r>
+        <w:rPr>
+          <w:lang w:val="es-CO"/>
+        </w:rPr>
+        <w:t xml:space="preserve"> (palabra que se ingresa)</w:t>
+      </w:r>
+    </w:p>
+    <w:p>
+      <w:pPr>
+        <w:pStyle w:val="ListParagraph"/>
+        <w:numPr>
+          <w:ilvl w:val="0"/>
+          <w:numId w:val="2"/>
+        </w:numPr>
+        <w:tabs>
+          <w:tab w:val="left" w:pos="3290"/>
+        </w:tabs>
+        <w:rPr>
+          <w:lang w:val="es-CO"/>
+        </w:rPr>
+      </w:pPr>
+      <w:proofErr w:type="spellStart"/>
+      <w:r>
+        <w:rPr>
+          <w:lang w:val="es-CO"/>
+        </w:rPr>
+        <w:t>Meaning</w:t>
+      </w:r>
+      <w:proofErr w:type="spellEnd"/>
+      <w:r>
+        <w:rPr>
+          <w:lang w:val="es-CO"/>
+        </w:rPr>
+        <w:t xml:space="preserve"> (traducción o significado)</w:t>
+      </w:r>
+    </w:p>
+    <w:p>
+      <w:pPr>
+        <w:pStyle w:val="ListParagraph"/>
+        <w:numPr>
+          <w:ilvl w:val="0"/>
+          <w:numId w:val="2"/>
+        </w:numPr>
+        <w:tabs>
+          <w:tab w:val="left" w:pos="3290"/>
+        </w:tabs>
+        <w:rPr>
+          <w:lang w:val="es-CO"/>
+        </w:rPr>
+      </w:pPr>
+      <w:proofErr w:type="spellStart"/>
+      <w:r>
+        <w:rPr>
+          <w:lang w:val="es-CO"/>
+        </w:rPr>
+        <w:t>Date_register</w:t>
+      </w:r>
+      <w:proofErr w:type="spellEnd"/>
+    </w:p>
+    <w:p>
+      <w:pPr>
+        <w:pStyle w:val="ListParagraph"/>
+        <w:numPr>
+          <w:ilvl w:val="0"/>
+          <w:numId w:val="2"/>
+        </w:numPr>
+        <w:tabs>
+          <w:tab w:val="left" w:pos="3290"/>
+        </w:tabs>
+        <w:rPr>
+          <w:lang w:val="es-CO"/>
+        </w:rPr>
+      </w:pPr>
+      <w:proofErr w:type="spellStart"/>
+      <w:r>
+        <w:rPr>
+          <w:lang w:val="es-CO"/>
+        </w:rPr>
+        <w:t>Category_id</w:t>
+      </w:r>
+      <w:proofErr w:type="spellEnd"/>
+      <w:r>
+        <w:rPr>
+          <w:lang w:val="es-CO"/>
+        </w:rPr>
+        <w:t xml:space="preserve"> (</w:t>
+      </w:r>
+      <w:proofErr w:type="spellStart"/>
+      <w:r>
+        <w:rPr>
+          <w:lang w:val="es-CO"/>
+        </w:rPr>
+        <w:t>foreign</w:t>
+      </w:r>
+      <w:proofErr w:type="spellEnd"/>
+      <w:r>
+        <w:rPr>
+          <w:lang w:val="es-CO"/>
+        </w:rPr>
+        <w:t xml:space="preserve"> </w:t>
+      </w:r>
+      <w:proofErr w:type="spellStart"/>
+      <w:r>
+        <w:rPr>
+          <w:lang w:val="es-CO"/>
+        </w:rPr>
+        <w:t>key</w:t>
+      </w:r>
+      <w:proofErr w:type="spellEnd"/>
+      <w:r>
+        <w:rPr>
+          <w:lang w:val="es-CO"/>
+        </w:rPr>
+        <w:t xml:space="preserve"> de la tabla </w:t>
+      </w:r>
+      <w:proofErr w:type="spellStart"/>
+      <w:r>
+        <w:rPr>
+          <w:lang w:val="es-CO"/>
+        </w:rPr>
+        <w:t>category</w:t>
+      </w:r>
+      <w:proofErr w:type="spellEnd"/>
+      <w:r>
+        <w:rPr>
+          <w:lang w:val="es-CO"/>
+        </w:rPr>
+        <w:t>)</w:t>
+      </w:r>
+    </w:p>
+    <w:p>
+      <w:pPr>
+        <w:pStyle w:val="ListParagraph"/>
+        <w:numPr>
+          <w:ilvl w:val="0"/>
+          <w:numId w:val="2"/>
+        </w:numPr>
+        <w:tabs>
+          <w:tab w:val="left" w:pos="3290"/>
+        </w:tabs>
+        <w:rPr>
+          <w:lang w:val="es-CO"/>
+        </w:rPr>
+      </w:pPr>
+      <w:proofErr w:type="spellStart"/>
+      <w:r>
+        <w:rPr>
+          <w:lang w:val="es-CO"/>
+        </w:rPr>
+        <w:t>File_id</w:t>
+      </w:r>
+      <w:proofErr w:type="spellEnd"/>
+      <w:r>
+        <w:rPr>
+          <w:lang w:val="es-CO"/>
+        </w:rPr>
+        <w:t xml:space="preserve"> (</w:t>
+      </w:r>
+      <w:proofErr w:type="spellStart"/>
+      <w:r>
+        <w:rPr>
+          <w:lang w:val="es-CO"/>
+        </w:rPr>
+        <w:t>foreign</w:t>
+      </w:r>
+      <w:proofErr w:type="spellEnd"/>
+      <w:r>
+        <w:rPr>
+          <w:lang w:val="es-CO"/>
+        </w:rPr>
+        <w:t xml:space="preserve"> </w:t>
+      </w:r>
+      <w:proofErr w:type="spellStart"/>
+      <w:r>
+        <w:rPr>
+          <w:lang w:val="es-CO"/>
+        </w:rPr>
+        <w:t>key</w:t>
+      </w:r>
+      <w:proofErr w:type="spellEnd"/>
+      <w:r>
+        <w:rPr>
+          <w:lang w:val="es-CO"/>
+        </w:rPr>
+        <w:t xml:space="preserve"> de la tabla file)</w:t>
+      </w:r>
+    </w:p>
+    <w:p>
+      <w:pPr>
+        <w:tabs>
+          <w:tab w:val="left" w:pos="1224"/>
+        </w:tabs>
+        <w:rPr>
+          <w:b/>
+          <w:bCs/>
+          <w:lang w:val="es-CO"/>
+        </w:rPr>
+      </w:pPr>
+      <w:r>
+        <w:rPr>
+          <w:b/>
+          <w:bCs/>
+          <w:lang w:val="es-CO"/>
+        </w:rPr>
+        <w:t>2-Estructura de archivos del proyecto</w:t>
+      </w:r>
+    </w:p>
+    <w:p>
+      <w:pPr>
+        <w:tabs>
+          <w:tab w:val="left" w:pos="1224"/>
+        </w:tabs>
+        <w:rPr>
+          <w:lang w:val="es-CO"/>
+        </w:rPr>
+      </w:pPr>
+    </w:p>
+    <w:tbl>
+      <w:tblPr>
+        <w:tblStyle w:val="PlainTable1"/>
+        <w:tblW w:w="0" w:type="auto"/>
+        <w:tblLook w:val="0420" w:firstRow="1" w:lastRow="0" w:firstColumn="0" w:lastColumn="0" w:noHBand="0" w:noVBand="1"/>
+      </w:tblPr>
+      <w:tblGrid>
+        <w:gridCol w:w="2087"/>
+        <w:gridCol w:w="3117"/>
+        <w:gridCol w:w="3624"/>
+      </w:tblGrid>
+      <w:tr>
+        <w:trPr>
+          <w:cnfStyle w:val="100000000000" w:firstRow="1" w:lastRow="0" w:firstColumn="0" w:lastColumn="0" w:oddVBand="0" w:evenVBand="0" w:oddHBand="0" w:evenHBand="0" w:firstRowFirstColumn="0" w:firstRowLastColumn="0" w:lastRowFirstColumn="0" w:lastRowLastColumn="0"/>
+        </w:trPr>
+        <w:tc>
+          <w:tcPr>
+            <w:tcW w:w="2087" w:type="dxa"/>
+          </w:tcPr>
+          <w:p>
+            <w:r>
+              <w:t>Directorio</w:t>
+            </w:r>
+          </w:p>
+        </w:tc>
+        <w:tc>
+          <w:tcPr>
+            <w:tcW w:w="3117" w:type="dxa"/>
+          </w:tcPr>
+          <w:p>
+            <w:proofErr w:type="spellStart"/>
+            <w:r>
+              <w:t>Subdirectorio</w:t>
+            </w:r>
+            <w:proofErr w:type="spellEnd"/>
+          </w:p>
+        </w:tc>
+        <w:tc>
+          <w:tcPr>
+            <w:tcW w:w="3624" w:type="dxa"/>
+          </w:tcPr>
+          <w:p>
+            <w:proofErr w:type="spellStart"/>
+            <w:r>
+              <w:t>Archivos</w:t>
+            </w:r>
+            <w:proofErr w:type="spellEnd"/>
+          </w:p>
+        </w:tc>
+      </w:tr>
+      <w:tr>
+        <w:trPr>
+          <w:cnfStyle w:val="000000100000" w:firstRow="0" w:lastRow="0" w:firstColumn="0" w:lastColumn="0" w:oddVBand="0" w:evenVBand="0" w:oddHBand="1" w:evenHBand="0" w:firstRowFirstColumn="0" w:firstRowLastColumn="0" w:lastRowFirstColumn="0" w:lastRowLastColumn="0"/>
+        </w:trPr>
+        <w:tc>
+          <w:tcPr>
+            <w:tcW w:w="2087" w:type="dxa"/>
+          </w:tcPr>
+          <w:p>
+            <w:r>
+              <w:t>dictionary</w:t>
+            </w:r>
+          </w:p>
+        </w:tc>
+        <w:tc>
+          <w:tcPr>
+            <w:tcW w:w="3117" w:type="dxa"/>
+          </w:tcPr>
+          <w:p>
+            <w:r>
+              <w:t>server/controller</w:t>
+            </w:r>
+          </w:p>
+        </w:tc>
+        <w:tc>
+          <w:tcPr>
+            <w:tcW w:w="3624" w:type="dxa"/>
+          </w:tcPr>
+          <w:p>
+            <w:proofErr w:type="spellStart"/>
+            <w:r>
+              <w:t>Controller.php</w:t>
+            </w:r>
+            <w:proofErr w:type="spellEnd"/>
+            <w:r>
+              <w:t xml:space="preserve">, </w:t>
+            </w:r>
+            <w:proofErr w:type="spellStart"/>
+            <w:r>
+              <w:t>ActionLogin.php</w:t>
+            </w:r>
+            <w:proofErr w:type="spellEnd"/>
+            <w:r>
+              <w:t xml:space="preserve">, </w:t>
+            </w:r>
+            <w:proofErr w:type="spellStart"/>
+            <w:r>
+              <w:t>ActionLogout.php</w:t>
+            </w:r>
+            <w:proofErr w:type="spellEnd"/>
+            <w:r>
+              <w:t xml:space="preserve">, </w:t>
+            </w:r>
+            <w:proofErr w:type="spellStart"/>
+            <w:r>
+              <w:t>ActionGetWord.php</w:t>
+            </w:r>
+            <w:proofErr w:type="spellEnd"/>
+            <w:r>
+              <w:t xml:space="preserve">, </w:t>
+            </w:r>
+            <w:proofErr w:type="spellStart"/>
+            <w:r>
+              <w:t>ActionAddWord.php</w:t>
+            </w:r>
+            <w:proofErr w:type="spellEnd"/>
+            <w:r>
+              <w:t xml:space="preserve">, </w:t>
+            </w:r>
+            <w:proofErr w:type="spellStart"/>
+            <w:r>
+              <w:t>ActionUpdateWord.php</w:t>
+            </w:r>
+            <w:proofErr w:type="spellEnd"/>
+            <w:r>
+              <w:t xml:space="preserve">, </w:t>
+            </w:r>
+            <w:proofErr w:type="spellStart"/>
+            <w:r>
+              <w:t>ActionDeleteWord.php</w:t>
+            </w:r>
+            <w:proofErr w:type="spellEnd"/>
+            <w:r>
+              <w:t xml:space="preserve">, </w:t>
+            </w:r>
+            <w:proofErr w:type="spellStart"/>
+            <w:r>
+              <w:t>ActionSearchWord.php</w:t>
+            </w:r>
+            <w:proofErr w:type="spellEnd"/>
+            <w:r>
+              <w:t xml:space="preserve">, </w:t>
+            </w:r>
+            <w:proofErr w:type="spellStart"/>
+            <w:r>
+              <w:t>ActionGetWordsByCategory.php</w:t>
+            </w:r>
+            <w:proofErr w:type="spellEnd"/>
+            <w:r>
+              <w:t xml:space="preserve">, </w:t>
+            </w:r>
+            <w:proofErr w:type="spellStart"/>
+            <w:r>
+              <w:t>authStatus.php</w:t>
+            </w:r>
+            <w:proofErr w:type="spellEnd"/>
+          </w:p>
+        </w:tc>
+      </w:tr>
+      <w:tr>
+        <w:tc>
+          <w:tcPr>
+            <w:tcW w:w="2087" w:type="dxa"/>
+          </w:tcPr>
+          <w:p>
+            <w:r>
+              <w:t>dictionary</w:t>
+            </w:r>
+          </w:p>
+        </w:tc>
+        <w:tc>
+          <w:tcPr>
+            <w:tcW w:w="3117" w:type="dxa"/>
+          </w:tcPr>
+          <w:p>
+            <w:r>
+              <w:t>server/daos</w:t>
+            </w:r>
+          </w:p>
+        </w:tc>
+        <w:tc>
+          <w:tcPr>
+            <w:tcW w:w="3624" w:type="dxa"/>
+          </w:tcPr>
+          <w:p>
+            <w:proofErr w:type="spellStart"/>
+            <w:r>
+              <w:t>db.php</w:t>
+            </w:r>
+            <w:proofErr w:type="spellEnd"/>
+            <w:r>
+              <w:t xml:space="preserve">, </w:t>
+            </w:r>
+            <w:proofErr w:type="spellStart"/>
+            <w:r>
+              <w:t>session.php</w:t>
+            </w:r>
+            <w:proofErr w:type="spellEnd"/>
+          </w:p>
+        </w:tc>
+      </w:tr>
+      <w:tr>
+        <w:trPr>
+          <w:cnfStyle w:val="000000100000" w:firstRow="0" w:lastRow="0" w:firstColumn="0" w:lastColumn="0" w:oddVBand="0" w:evenVBand="0" w:oddHBand="1" w:evenHBand="0" w:firstRowFirstColumn="0" w:firstRowLastColumn="0" w:lastRowFirstColumn="0" w:lastRowLastColumn="0"/>
+        </w:trPr>
+        <w:tc>
+          <w:tcPr>
+            <w:tcW w:w="2087" w:type="dxa"/>
+          </w:tcPr>
+          <w:p>
+            <w:r>
+              <w:t>dictionary</w:t>
+            </w:r>
+          </w:p>
+        </w:tc>
+        <w:tc>
+          <w:tcPr>
+            <w:tcW w:w="3117" w:type="dxa"/>
+          </w:tcPr>
+          <w:p>
+            <w:r>
+              <w:t>public</w:t>
+            </w:r>
+          </w:p>
+        </w:tc>
+        <w:tc>
+          <w:tcPr>
+            <w:tcW w:w="3624" w:type="dxa"/>
+          </w:tcPr>
+          <w:p>
+            <w:proofErr w:type="spellStart"/>
+            <w:r>
+              <w:t>adminPanel.php</w:t>
+            </w:r>
+            <w:proofErr w:type="spellEnd"/>
+            <w:r>
+              <w:t xml:space="preserve">, dictionary.html, category.html, </w:t>
+            </w:r>
+            <w:proofErr w:type="spellStart"/>
+            <w:r>
+              <w:t>login.php</w:t>
+            </w:r>
+            <w:proofErr w:type="spellEnd"/>
+            <w:r>
+              <w:t>, index.html</w:t>
+            </w:r>
+          </w:p>
+        </w:tc>
+      </w:tr>
+      <w:tr>
+        <w:tc>
+          <w:tcPr>
+            <w:tcW w:w="2087" w:type="dxa"/>
+          </w:tcPr>
+          <w:p>
+            <w:r>
+              <w:t>dictionary</w:t>
+            </w:r>
+          </w:p>
+        </w:tc>
+        <w:tc>
+          <w:tcPr>
+            <w:tcW w:w="3117" w:type="dxa"/>
+          </w:tcPr>
+          <w:p>
+            <w:r>
+              <w:t>public/images</w:t>
+            </w:r>
+          </w:p>
+        </w:tc>
+        <w:tc>
+          <w:tcPr>
+            <w:tcW w:w="3624" w:type="dxa"/>
+          </w:tcPr>
+          <w:p>
+            <w:r>
+              <w:t xml:space="preserve">airport, animals, </w:t>
+            </w:r>
+            <w:proofErr w:type="spellStart"/>
+            <w:r>
+              <w:t>animalsFly</w:t>
+            </w:r>
+            <w:proofErr w:type="spellEnd"/>
+            <w:r>
+              <w:t>, ... (</w:t>
+            </w:r>
+            <w:proofErr w:type="spellStart"/>
+            <w:r>
+              <w:t>otras</w:t>
+            </w:r>
+            <w:proofErr w:type="spellEnd"/>
+            <w:r>
+              <w:t xml:space="preserve"> </w:t>
+            </w:r>
+            <w:proofErr w:type="spellStart"/>
+            <w:r>
+              <w:t>categorías</w:t>
+            </w:r>
+            <w:proofErr w:type="spellEnd"/>
+            <w:r>
+              <w:t>)</w:t>
+            </w:r>
+          </w:p>
+        </w:tc>
+      </w:tr>
+      <w:tr>
+        <w:trPr>
+          <w:cnfStyle w:val="000000100000" w:firstRow="0" w:lastRow="0" w:firstColumn="0" w:lastColumn="0" w:oddVBand="0" w:evenVBand="0" w:oddHBand="1" w:evenHBand="0" w:firstRowFirstColumn="0" w:firstRowLastColumn="0" w:lastRowFirstColumn="0" w:lastRowLastColumn="0"/>
+        </w:trPr>
+        <w:tc>
+          <w:tcPr>
+            <w:tcW w:w="2087" w:type="dxa"/>
+          </w:tcPr>
+          <w:p>
+            <w:r>
+              <w:t>dictionary</w:t>
+            </w:r>
+          </w:p>
+        </w:tc>
+        <w:tc>
+          <w:tcPr>
+            <w:tcW w:w="3117" w:type="dxa"/>
+          </w:tcPr>
+          <w:p>
+            <w:r>
+              <w:t>public/</w:t>
+            </w:r>
+            <w:proofErr w:type="spellStart"/>
+            <w:r>
+              <w:t>js</w:t>
+            </w:r>
+            <w:proofErr w:type="spellEnd"/>
+          </w:p>
+        </w:tc>
+        <w:tc>
+          <w:tcPr>
+            <w:tcW w:w="3624" w:type="dxa"/>
+          </w:tcPr>
+          <w:p>
+            <w:r>
+              <w:t>include.js, admin.js, dictionary.js, category.js</w:t>
+            </w:r>
+          </w:p>
+        </w:tc>
+      </w:tr>
+      <w:tr>
+        <w:tc>
+          <w:tcPr>
+            <w:tcW w:w="2087" w:type="dxa"/>
+          </w:tcPr>
+          <w:p>
+            <w:r>
+              <w:t>dictionary</w:t>
+            </w:r>
+          </w:p>
+        </w:tc>
+        <w:tc>
+          <w:tcPr>
+            <w:tcW w:w="3117" w:type="dxa"/>
+          </w:tcPr>
+          <w:p>
+            <w:r>
+              <w:t>public/</w:t>
+            </w:r>
+            <w:proofErr w:type="spellStart"/>
+            <w:r>
+              <w:t>css</w:t>
+            </w:r>
+            <w:proofErr w:type="spellEnd"/>
+          </w:p>
+        </w:tc>
+        <w:tc>
+          <w:tcPr>
+            <w:tcW w:w="3624" w:type="dxa"/>
+          </w:tcPr>
+          <w:p>
+            <w:r>
+              <w:t>style.css</w:t>
+            </w:r>
+          </w:p>
+        </w:tc>
+      </w:tr>
+      <w:tr>
+        <w:trPr>
+          <w:cnfStyle w:val="000000100000" w:firstRow="0" w:lastRow="0" w:firstColumn="0" w:lastColumn="0" w:oddVBand="0" w:evenVBand="0" w:oddHBand="1" w:evenHBand="0" w:firstRowFirstColumn="0" w:firstRowLastColumn="0" w:lastRowFirstColumn="0" w:lastRowLastColumn="0"/>
+        </w:trPr>
+        <w:tc>
+          <w:tcPr>
+            <w:tcW w:w="2087" w:type="dxa"/>
+          </w:tcPr>
+          <w:p>
+            <w:r>
+              <w:t>dictionary</w:t>
+            </w:r>
+          </w:p>
+        </w:tc>
+        <w:tc>
+          <w:tcPr>
+            <w:tcW w:w="3117" w:type="dxa"/>
+          </w:tcPr>
+          <w:p>
+            <w:r>
+              <w:t>public/parts</w:t>
+            </w:r>
+          </w:p>
+        </w:tc>
+        <w:tc>
+          <w:tcPr>
+            <w:tcW w:w="3624" w:type="dxa"/>
+          </w:tcPr>
+          <w:p>
+            <w:r>
+              <w:t>navbar.html, footer.html</w:t>
+            </w:r>
+          </w:p>
+        </w:tc>
+      </w:tr>
+      <w:tr>
+        <w:tc>
+          <w:tcPr>
+            <w:tcW w:w="2087" w:type="dxa"/>
+          </w:tcPr>
+          <w:p>
+            <w:r>
+              <w:t>dictionary</w:t>
+            </w:r>
+          </w:p>
+        </w:tc>
+        <w:tc>
+          <w:tcPr>
+            <w:tcW w:w="3117" w:type="dxa"/>
+          </w:tcPr>
+          <w:p>
+            <w:r>
+              <w:t>public/</w:t>
+            </w:r>
+            <w:proofErr w:type="spellStart"/>
+            <w:r>
+              <w:t>thirdParty</w:t>
+            </w:r>
+            <w:proofErr w:type="spellEnd"/>
+            <w:r>
+              <w:t>/bootstrap-5.3.3-dist/</w:t>
+            </w:r>
+            <w:proofErr w:type="spellStart"/>
+            <w:r>
+              <w:t>css</w:t>
+            </w:r>
+            <w:proofErr w:type="spellEnd"/>
+          </w:p>
+        </w:tc>
+        <w:tc>
+          <w:tcPr>
+            <w:tcW w:w="3624" w:type="dxa"/>
+          </w:tcPr>
+          <w:p>
+            <w:r>
+              <w:t>bootstrap.min.css</w:t>
+            </w:r>
+          </w:p>
+        </w:tc>
+      </w:tr>
+      <w:tr>
+        <w:trPr>
+          <w:cnfStyle w:val="000000100000" w:firstRow="0" w:lastRow="0" w:firstColumn="0" w:lastColumn="0" w:oddVBand="0" w:evenVBand="0" w:oddHBand="1" w:evenHBand="0" w:firstRowFirstColumn="0" w:firstRowLastColumn="0" w:lastRowFirstColumn="0" w:lastRowLastColumn="0"/>
+        </w:trPr>
+        <w:tc>
+          <w:tcPr>
+            <w:tcW w:w="2087" w:type="dxa"/>
+          </w:tcPr>
+          <w:p>
+            <w:r>
+              <w:t>dictionary</w:t>
+            </w:r>
+          </w:p>
+        </w:tc>
+        <w:tc>
+          <w:tcPr>
+            <w:tcW w:w="3117" w:type="dxa"/>
+          </w:tcPr>
+          <w:p>
+            <w:r>
+              <w:t>public/</w:t>
+            </w:r>
+            <w:proofErr w:type="spellStart"/>
+            <w:r>
+              <w:t>thirdParty</w:t>
+            </w:r>
+            <w:proofErr w:type="spellEnd"/>
+            <w:r>
+              <w:t>/bootstrap-5.3.3-dist/</w:t>
+            </w:r>
+            <w:proofErr w:type="spellStart"/>
+            <w:r>
+              <w:t>js</w:t>
+            </w:r>
+            <w:proofErr w:type="spellEnd"/>
+          </w:p>
+        </w:tc>
+        <w:tc>
+          <w:tcPr>
+            <w:tcW w:w="3624" w:type="dxa"/>
+          </w:tcPr>
+          <w:p>
+            <w:r>
+              <w:t>bootstrap.bundle.min.js</w:t>
+            </w:r>
+          </w:p>
+        </w:tc>
+      </w:tr>
+    </w:tbl>
+    <w:p/>
+    <w:p>
+      <w:pPr>
+        <w:rPr>
+          <w:lang w:val="es-CO"/>
+        </w:rPr>
+      </w:pPr>
+      <w:r>
+        <w:rPr>
+          <w:lang w:val="es-CO"/>
+        </w:rPr>
+        <w:t>Los archivos PHP en server/</w:t>
+      </w:r>
+      <w:proofErr w:type="spellStart"/>
+      <w:r>
+        <w:rPr>
+          <w:lang w:val="es-CO"/>
+        </w:rPr>
+        <w:t>controller</w:t>
+      </w:r>
+      <w:proofErr w:type="spellEnd"/>
+      <w:r>
+        <w:rPr>
+          <w:lang w:val="es-CO"/>
+        </w:rPr>
+        <w:t>/ son los que realmente hacen el CRUD en la base de datos:</w:t>
+      </w:r>
+    </w:p>
+    <w:p>
+      <w:pPr>
+        <w:numPr>
+          <w:ilvl w:val="0"/>
+          <w:numId w:val="5"/>
+        </w:numPr>
+        <w:rPr>
+          <w:lang w:val="es-CO"/>
+        </w:rPr>
+      </w:pPr>
+      <w:proofErr w:type="spellStart"/>
+      <w:r>
+        <w:rPr>
+          <w:lang w:val="es-CO"/>
+        </w:rPr>
+        <w:t>ActionAddWord.php</w:t>
+      </w:r>
+      <w:proofErr w:type="spellEnd"/>
+      <w:r>
+        <w:rPr>
+          <w:lang w:val="es-CO"/>
+        </w:rPr>
+        <w:t xml:space="preserve"> → crea una palabra.</w:t>
+      </w:r>
+    </w:p>
+    <w:p>
+      <w:pPr>
+        <w:numPr>
+          <w:ilvl w:val="0"/>
+          <w:numId w:val="5"/>
+        </w:numPr>
+        <w:rPr>
+          <w:lang w:val="es-CO"/>
+        </w:rPr>
+      </w:pPr>
+      <w:proofErr w:type="spellStart"/>
+      <w:r>
+        <w:rPr>
+          <w:lang w:val="es-CO"/>
+        </w:rPr>
+        <w:t>ActionGetWord.php</w:t>
+      </w:r>
+      <w:proofErr w:type="spellEnd"/>
+      <w:r>
+        <w:rPr>
+          <w:lang w:val="es-CO"/>
+        </w:rPr>
+        <w:t xml:space="preserve"> → consulta una palabra por ID (para editarla).</w:t>
+      </w:r>
+    </w:p>
+    <w:p>
+      <w:pPr>
+        <w:numPr>
+          <w:ilvl w:val="0"/>
+          <w:numId w:val="5"/>
+        </w:numPr>
+        <w:rPr>
+          <w:lang w:val="es-CO"/>
+        </w:rPr>
+      </w:pPr>
+      <w:proofErr w:type="spellStart"/>
+      <w:r>
+        <w:rPr>
+          <w:lang w:val="es-CO"/>
+        </w:rPr>
+        <w:lastRenderedPageBreak/>
+        <w:t>ActionUpdateWord.php</w:t>
+      </w:r>
+      <w:proofErr w:type="spellEnd"/>
+      <w:r>
+        <w:rPr>
+          <w:lang w:val="es-CO"/>
+        </w:rPr>
+        <w:t xml:space="preserve"> → actualiza una palabra existente.</w:t>
+      </w:r>
+    </w:p>
+    <w:p>
+      <w:pPr>
+        <w:numPr>
+          <w:ilvl w:val="0"/>
+          <w:numId w:val="5"/>
+        </w:numPr>
+        <w:rPr>
+          <w:lang w:val="es-CO"/>
+        </w:rPr>
+      </w:pPr>
+      <w:proofErr w:type="spellStart"/>
+      <w:r>
+        <w:rPr>
+          <w:lang w:val="es-CO"/>
+        </w:rPr>
+        <w:t>ActionDeleteWord.php</w:t>
+      </w:r>
+      <w:proofErr w:type="spellEnd"/>
+      <w:r>
+        <w:rPr>
+          <w:lang w:val="es-CO"/>
+        </w:rPr>
+        <w:t xml:space="preserve"> → elimina una palabra.</w:t>
+      </w:r>
+    </w:p>
+    <w:p>
+      <w:pPr>
+        <w:jc w:val="both"/>
+      </w:pPr>
+      <w:r>
+        <w:rPr>
+          <w:lang w:val="es-CO"/>
+        </w:rPr>
+        <w:t xml:space="preserve">Estos archivos </w:t>
+      </w:r>
+      <w:r>
+        <w:rPr>
+          <w:b/>
+          <w:bCs/>
+          <w:lang w:val="es-CO"/>
+        </w:rPr>
+        <w:t xml:space="preserve">reciben peticiones desde el </w:t>
+      </w:r>
+      <w:proofErr w:type="spellStart"/>
+      <w:r>
+        <w:rPr>
+          <w:b/>
+          <w:bCs/>
+          <w:lang w:val="es-CO"/>
+        </w:rPr>
+        <w:t>frontend</w:t>
+      </w:r>
+      <w:proofErr w:type="spellEnd"/>
+      <w:r>
+        <w:rPr>
+          <w:lang w:val="es-CO"/>
+        </w:rPr>
+        <w:t>, se comunican con la base de datos (vía daos/</w:t>
+      </w:r>
+      <w:proofErr w:type="spellStart"/>
+      <w:r>
+        <w:rPr>
+          <w:lang w:val="es-CO"/>
+        </w:rPr>
+        <w:t>db.php</w:t>
+      </w:r>
+      <w:proofErr w:type="spellEnd"/>
+      <w:r>
+        <w:rPr>
+          <w:lang w:val="es-CO"/>
+        </w:rPr>
+        <w:t xml:space="preserve">), y </w:t>
+      </w:r>
+      <w:r>
+        <w:rPr>
+          <w:b/>
+          <w:bCs/>
+          <w:lang w:val="es-CO"/>
+        </w:rPr>
+        <w:t>devuelven respuestas JSON</w:t>
+      </w:r>
+      <w:r>
+        <w:rPr>
+          <w:lang w:val="es-CO"/>
+        </w:rPr>
+        <w:t xml:space="preserve"> al navegador.</w:t>
+      </w:r>
+      <w:r>
+        <w:rPr>
+          <w:lang w:val="es-CO"/>
+        </w:rPr>
+        <w:br/>
+      </w:r>
+      <w:r>
+        <w:t xml:space="preserve">Esto es </w:t>
+      </w:r>
+      <w:proofErr w:type="spellStart"/>
+      <w:r>
+        <w:t>el</w:t>
+      </w:r>
+      <w:proofErr w:type="spellEnd"/>
+      <w:r>
+        <w:t xml:space="preserve"> </w:t>
+      </w:r>
+      <w:proofErr w:type="spellStart"/>
+      <w:r>
+        <w:t>verdadero</w:t>
+      </w:r>
+      <w:proofErr w:type="spellEnd"/>
+      <w:r>
+        <w:t xml:space="preserve"> CRUD.</w:t>
+      </w:r>
+    </w:p>
+    <w:p>
+      <w:pPr>
+        <w:jc w:val="both"/>
+        <w:rPr>
+          <w:lang w:val="es-CO"/>
+        </w:rPr>
+      </w:pPr>
+      <w:r>
+        <w:rPr>
+          <w:lang w:val="es-CO"/>
+        </w:rPr>
+        <w:t>El archivo admin.js no hace CRUD directamente en la base de datos</w:t>
+      </w:r>
+      <w:r>
+        <w:rPr>
+          <w:lang w:val="es-CO"/>
+        </w:rPr>
+        <w:t xml:space="preserve"> </w:t>
+      </w:r>
+      <w:r>
+        <w:rPr>
+          <w:lang w:val="es-CO"/>
+        </w:rPr>
+        <w:t xml:space="preserve">... pero </w:t>
+      </w:r>
+      <w:r>
+        <w:rPr>
+          <w:b/>
+          <w:bCs/>
+          <w:lang w:val="es-CO"/>
+        </w:rPr>
+        <w:t xml:space="preserve">orquesta todo el proceso desde el navegador del </w:t>
+      </w:r>
+      <w:proofErr w:type="spellStart"/>
+      <w:r>
+        <w:rPr>
+          <w:b/>
+          <w:bCs/>
+          <w:lang w:val="es-CO"/>
+        </w:rPr>
+        <w:t>admin</w:t>
+      </w:r>
+      <w:proofErr w:type="spellEnd"/>
+      <w:r>
+        <w:rPr>
+          <w:lang w:val="es-CO"/>
+        </w:rPr>
+        <w:t>. Es decir:</w:t>
+      </w:r>
+    </w:p>
+    <w:p>
+      <w:pPr>
+        <w:numPr>
+          <w:ilvl w:val="0"/>
+          <w:numId w:val="6"/>
+        </w:numPr>
+        <w:jc w:val="both"/>
+        <w:rPr>
+          <w:lang w:val="es-CO"/>
+        </w:rPr>
+      </w:pPr>
+      <w:r>
+        <w:rPr>
+          <w:lang w:val="es-CO"/>
+        </w:rPr>
+        <w:t xml:space="preserve">Detecta cuando el </w:t>
+      </w:r>
+      <w:proofErr w:type="spellStart"/>
+      <w:r>
+        <w:rPr>
+          <w:lang w:val="es-CO"/>
+        </w:rPr>
+        <w:t>admin</w:t>
+      </w:r>
+      <w:proofErr w:type="spellEnd"/>
+      <w:r>
+        <w:rPr>
+          <w:lang w:val="es-CO"/>
+        </w:rPr>
+        <w:t xml:space="preserve"> da clic en "Agregar", "Editar" o "Eliminar".</w:t>
+      </w:r>
+    </w:p>
+    <w:p>
+      <w:pPr>
+        <w:numPr>
+          <w:ilvl w:val="0"/>
+          <w:numId w:val="6"/>
+        </w:numPr>
+        <w:jc w:val="both"/>
+        <w:rPr>
+          <w:lang w:val="es-CO"/>
+        </w:rPr>
+      </w:pPr>
+      <w:r>
+        <w:rPr>
+          <w:lang w:val="es-CO"/>
+        </w:rPr>
+        <w:t>Toma los datos del formulario.</w:t>
+      </w:r>
+    </w:p>
+    <w:p>
+      <w:pPr>
+        <w:numPr>
+          <w:ilvl w:val="0"/>
+          <w:numId w:val="6"/>
+        </w:numPr>
+        <w:jc w:val="both"/>
+        <w:rPr>
+          <w:lang w:val="es-CO"/>
+        </w:rPr>
+      </w:pPr>
+      <w:r>
+        <w:rPr>
+          <w:lang w:val="es-CO"/>
+        </w:rPr>
+        <w:t xml:space="preserve">Llama (vía </w:t>
+      </w:r>
+      <w:proofErr w:type="spellStart"/>
+      <w:r>
+        <w:rPr>
+          <w:lang w:val="es-CO"/>
+        </w:rPr>
+        <w:t>fetch</w:t>
+      </w:r>
+      <w:proofErr w:type="spellEnd"/>
+      <w:r>
+        <w:rPr>
+          <w:lang w:val="es-CO"/>
+        </w:rPr>
+        <w:t xml:space="preserve">() o </w:t>
+      </w:r>
+      <w:proofErr w:type="spellStart"/>
+      <w:r>
+        <w:rPr>
+          <w:lang w:val="es-CO"/>
+        </w:rPr>
+        <w:t>XMLHttpRequest</w:t>
+      </w:r>
+      <w:proofErr w:type="spellEnd"/>
+      <w:r>
+        <w:rPr>
+          <w:lang w:val="es-CO"/>
+        </w:rPr>
+        <w:t>) a los archivos PHP como:</w:t>
+      </w:r>
+    </w:p>
+    <w:p>
+      <w:pPr>
+        <w:numPr>
+          <w:ilvl w:val="1"/>
+          <w:numId w:val="6"/>
+        </w:numPr>
+        <w:jc w:val="both"/>
+      </w:pPr>
+      <w:proofErr w:type="spellStart"/>
+      <w:r>
+        <w:t>ActionAddWord.php</w:t>
+      </w:r>
+      <w:proofErr w:type="spellEnd"/>
+    </w:p>
+    <w:p>
+      <w:pPr>
+        <w:numPr>
+          <w:ilvl w:val="1"/>
+          <w:numId w:val="6"/>
+        </w:numPr>
+        <w:jc w:val="both"/>
+      </w:pPr>
+      <w:proofErr w:type="spellStart"/>
+      <w:r>
+        <w:t>ActionUpdateWord.php</w:t>
+      </w:r>
+      <w:proofErr w:type="spellEnd"/>
+    </w:p>
+    <w:p>
+      <w:pPr>
+        <w:numPr>
+          <w:ilvl w:val="1"/>
+          <w:numId w:val="6"/>
+        </w:numPr>
+        <w:jc w:val="both"/>
+      </w:pPr>
+      <w:r>
+        <w:t>etc.</w:t>
+      </w:r>
+    </w:p>
+    <w:p>
+      <w:pPr>
+        <w:jc w:val="both"/>
+        <w:rPr>
+          <w:lang w:val="es-CO"/>
+        </w:rPr>
+      </w:pPr>
+      <w:r>
+        <w:rPr>
+          <w:lang w:val="es-CO"/>
+        </w:rPr>
+        <w:t xml:space="preserve">Recibe la respuesta y actualiza dinámicamente la interfaz de </w:t>
+      </w:r>
+      <w:proofErr w:type="spellStart"/>
+      <w:r>
+        <w:rPr>
+          <w:lang w:val="es-CO"/>
+        </w:rPr>
+        <w:t>adminPanel.php</w:t>
+      </w:r>
+      <w:proofErr w:type="spellEnd"/>
+      <w:r>
+        <w:rPr>
+          <w:lang w:val="es-CO"/>
+        </w:rPr>
+        <w:t>.</w:t>
+      </w:r>
+    </w:p>
+    <w:p>
+      <w:pPr>
+        <w:jc w:val="both"/>
+        <w:rPr>
+          <w:lang w:val="es-CO"/>
+        </w:rPr>
+      </w:pPr>
+    </w:p>
     <w:sectPr>
       <w:pgSz w:w="12240" w:h="15840"/>
       <w:pgMar w:top="1417" w:right="1701" w:bottom="1417" w:left="1701" w:header="708" w:footer="708" w:gutter="0"/>
@@ -500,8 +2329,636 @@
       </w:rPr>
     </w:lvl>
   </w:abstractNum>
+  <w:abstractNum w:abstractNumId="1" w15:restartNumberingAfterBreak="0">
+    <w:nsid w:val="12736D90"/>
+    <w:multiLevelType w:val="hybridMultilevel"/>
+    <w:tmpl w:val="0AD26858"/>
+    <w:lvl w:ilvl="0" w:tplc="53DA36BA">
+      <w:start w:val="1"/>
+      <w:numFmt w:val="decimal"/>
+      <w:lvlText w:val="%1-"/>
+      <w:lvlJc w:val="left"/>
+      <w:pPr>
+        <w:ind w:left="720" w:hanging="360"/>
+      </w:pPr>
+      <w:rPr>
+        <w:rFonts w:hint="default"/>
+      </w:rPr>
+    </w:lvl>
+    <w:lvl w:ilvl="1" w:tplc="04090019" w:tentative="1">
+      <w:start w:val="1"/>
+      <w:numFmt w:val="lowerLetter"/>
+      <w:lvlText w:val="%2."/>
+      <w:lvlJc w:val="left"/>
+      <w:pPr>
+        <w:ind w:left="1440" w:hanging="360"/>
+      </w:pPr>
+    </w:lvl>
+    <w:lvl w:ilvl="2" w:tplc="0409001B" w:tentative="1">
+      <w:start w:val="1"/>
+      <w:numFmt w:val="lowerRoman"/>
+      <w:lvlText w:val="%3."/>
+      <w:lvlJc w:val="right"/>
+      <w:pPr>
+        <w:ind w:left="2160" w:hanging="180"/>
+      </w:pPr>
+    </w:lvl>
+    <w:lvl w:ilvl="3" w:tplc="0409000F" w:tentative="1">
+      <w:start w:val="1"/>
+      <w:numFmt w:val="decimal"/>
+      <w:lvlText w:val="%4."/>
+      <w:lvlJc w:val="left"/>
+      <w:pPr>
+        <w:ind w:left="2880" w:hanging="360"/>
+      </w:pPr>
+    </w:lvl>
+    <w:lvl w:ilvl="4" w:tplc="04090019" w:tentative="1">
+      <w:start w:val="1"/>
+      <w:numFmt w:val="lowerLetter"/>
+      <w:lvlText w:val="%5."/>
+      <w:lvlJc w:val="left"/>
+      <w:pPr>
+        <w:ind w:left="3600" w:hanging="360"/>
+      </w:pPr>
+    </w:lvl>
+    <w:lvl w:ilvl="5" w:tplc="0409001B" w:tentative="1">
+      <w:start w:val="1"/>
+      <w:numFmt w:val="lowerRoman"/>
+      <w:lvlText w:val="%6."/>
+      <w:lvlJc w:val="right"/>
+      <w:pPr>
+        <w:ind w:left="4320" w:hanging="180"/>
+      </w:pPr>
+    </w:lvl>
+    <w:lvl w:ilvl="6" w:tplc="0409000F" w:tentative="1">
+      <w:start w:val="1"/>
+      <w:numFmt w:val="decimal"/>
+      <w:lvlText w:val="%7."/>
+      <w:lvlJc w:val="left"/>
+      <w:pPr>
+        <w:ind w:left="5040" w:hanging="360"/>
+      </w:pPr>
+    </w:lvl>
+    <w:lvl w:ilvl="7" w:tplc="04090019" w:tentative="1">
+      <w:start w:val="1"/>
+      <w:numFmt w:val="lowerLetter"/>
+      <w:lvlText w:val="%8."/>
+      <w:lvlJc w:val="left"/>
+      <w:pPr>
+        <w:ind w:left="5760" w:hanging="360"/>
+      </w:pPr>
+    </w:lvl>
+    <w:lvl w:ilvl="8" w:tplc="0409001B" w:tentative="1">
+      <w:start w:val="1"/>
+      <w:numFmt w:val="lowerRoman"/>
+      <w:lvlText w:val="%9."/>
+      <w:lvlJc w:val="right"/>
+      <w:pPr>
+        <w:ind w:left="6480" w:hanging="180"/>
+      </w:pPr>
+    </w:lvl>
+  </w:abstractNum>
+  <w:abstractNum w:abstractNumId="2" w15:restartNumberingAfterBreak="0">
+    <w:nsid w:val="14F94C32"/>
+    <w:multiLevelType w:val="hybridMultilevel"/>
+    <w:tmpl w:val="C934711A"/>
+    <w:lvl w:ilvl="0" w:tplc="240A0001">
+      <w:start w:val="1"/>
+      <w:numFmt w:val="bullet"/>
+      <w:lvlText w:val=""/>
+      <w:lvlJc w:val="left"/>
+      <w:pPr>
+        <w:ind w:left="720" w:hanging="360"/>
+      </w:pPr>
+      <w:rPr>
+        <w:rFonts w:ascii="Symbol" w:hAnsi="Symbol" w:hint="default"/>
+      </w:rPr>
+    </w:lvl>
+    <w:lvl w:ilvl="1" w:tplc="04090003" w:tentative="1">
+      <w:start w:val="1"/>
+      <w:numFmt w:val="bullet"/>
+      <w:lvlText w:val="o"/>
+      <w:lvlJc w:val="left"/>
+      <w:pPr>
+        <w:ind w:left="1440" w:hanging="360"/>
+      </w:pPr>
+      <w:rPr>
+        <w:rFonts w:ascii="Courier New" w:hAnsi="Courier New" w:cs="Courier New" w:hint="default"/>
+      </w:rPr>
+    </w:lvl>
+    <w:lvl w:ilvl="2" w:tplc="04090005" w:tentative="1">
+      <w:start w:val="1"/>
+      <w:numFmt w:val="bullet"/>
+      <w:lvlText w:val=""/>
+      <w:lvlJc w:val="left"/>
+      <w:pPr>
+        <w:ind w:left="2160" w:hanging="360"/>
+      </w:pPr>
+      <w:rPr>
+        <w:rFonts w:ascii="Wingdings" w:hAnsi="Wingdings" w:hint="default"/>
+      </w:rPr>
+    </w:lvl>
+    <w:lvl w:ilvl="3" w:tplc="04090001" w:tentative="1">
+      <w:start w:val="1"/>
+      <w:numFmt w:val="bullet"/>
+      <w:lvlText w:val=""/>
+      <w:lvlJc w:val="left"/>
+      <w:pPr>
+        <w:ind w:left="2880" w:hanging="360"/>
+      </w:pPr>
+      <w:rPr>
+        <w:rFonts w:ascii="Symbol" w:hAnsi="Symbol" w:hint="default"/>
+      </w:rPr>
+    </w:lvl>
+    <w:lvl w:ilvl="4" w:tplc="04090003" w:tentative="1">
+      <w:start w:val="1"/>
+      <w:numFmt w:val="bullet"/>
+      <w:lvlText w:val="o"/>
+      <w:lvlJc w:val="left"/>
+      <w:pPr>
+        <w:ind w:left="3600" w:hanging="360"/>
+      </w:pPr>
+      <w:rPr>
+        <w:rFonts w:ascii="Courier New" w:hAnsi="Courier New" w:cs="Courier New" w:hint="default"/>
+      </w:rPr>
+    </w:lvl>
+    <w:lvl w:ilvl="5" w:tplc="04090005" w:tentative="1">
+      <w:start w:val="1"/>
+      <w:numFmt w:val="bullet"/>
+      <w:lvlText w:val=""/>
+      <w:lvlJc w:val="left"/>
+      <w:pPr>
+        <w:ind w:left="4320" w:hanging="360"/>
+      </w:pPr>
+      <w:rPr>
+        <w:rFonts w:ascii="Wingdings" w:hAnsi="Wingdings" w:hint="default"/>
+      </w:rPr>
+    </w:lvl>
+    <w:lvl w:ilvl="6" w:tplc="04090001" w:tentative="1">
+      <w:start w:val="1"/>
+      <w:numFmt w:val="bullet"/>
+      <w:lvlText w:val=""/>
+      <w:lvlJc w:val="left"/>
+      <w:pPr>
+        <w:ind w:left="5040" w:hanging="360"/>
+      </w:pPr>
+      <w:rPr>
+        <w:rFonts w:ascii="Symbol" w:hAnsi="Symbol" w:hint="default"/>
+      </w:rPr>
+    </w:lvl>
+    <w:lvl w:ilvl="7" w:tplc="04090003" w:tentative="1">
+      <w:start w:val="1"/>
+      <w:numFmt w:val="bullet"/>
+      <w:lvlText w:val="o"/>
+      <w:lvlJc w:val="left"/>
+      <w:pPr>
+        <w:ind w:left="5760" w:hanging="360"/>
+      </w:pPr>
+      <w:rPr>
+        <w:rFonts w:ascii="Courier New" w:hAnsi="Courier New" w:cs="Courier New" w:hint="default"/>
+      </w:rPr>
+    </w:lvl>
+    <w:lvl w:ilvl="8" w:tplc="04090005" w:tentative="1">
+      <w:start w:val="1"/>
+      <w:numFmt w:val="bullet"/>
+      <w:lvlText w:val=""/>
+      <w:lvlJc w:val="left"/>
+      <w:pPr>
+        <w:ind w:left="6480" w:hanging="360"/>
+      </w:pPr>
+      <w:rPr>
+        <w:rFonts w:ascii="Wingdings" w:hAnsi="Wingdings" w:hint="default"/>
+      </w:rPr>
+    </w:lvl>
+  </w:abstractNum>
+  <w:abstractNum w:abstractNumId="3" w15:restartNumberingAfterBreak="0">
+    <w:nsid w:val="2D597B0D"/>
+    <w:multiLevelType w:val="hybridMultilevel"/>
+    <w:tmpl w:val="E3F0FDF4"/>
+    <w:lvl w:ilvl="0" w:tplc="240A0001">
+      <w:start w:val="1"/>
+      <w:numFmt w:val="bullet"/>
+      <w:lvlText w:val=""/>
+      <w:lvlJc w:val="left"/>
+      <w:pPr>
+        <w:ind w:left="720" w:hanging="360"/>
+      </w:pPr>
+      <w:rPr>
+        <w:rFonts w:ascii="Symbol" w:hAnsi="Symbol" w:hint="default"/>
+      </w:rPr>
+    </w:lvl>
+    <w:lvl w:ilvl="1" w:tplc="04090003" w:tentative="1">
+      <w:start w:val="1"/>
+      <w:numFmt w:val="bullet"/>
+      <w:lvlText w:val="o"/>
+      <w:lvlJc w:val="left"/>
+      <w:pPr>
+        <w:ind w:left="1440" w:hanging="360"/>
+      </w:pPr>
+      <w:rPr>
+        <w:rFonts w:ascii="Courier New" w:hAnsi="Courier New" w:cs="Courier New" w:hint="default"/>
+      </w:rPr>
+    </w:lvl>
+    <w:lvl w:ilvl="2" w:tplc="04090005" w:tentative="1">
+      <w:start w:val="1"/>
+      <w:numFmt w:val="bullet"/>
+      <w:lvlText w:val=""/>
+      <w:lvlJc w:val="left"/>
+      <w:pPr>
+        <w:ind w:left="2160" w:hanging="360"/>
+      </w:pPr>
+      <w:rPr>
+        <w:rFonts w:ascii="Wingdings" w:hAnsi="Wingdings" w:hint="default"/>
+      </w:rPr>
+    </w:lvl>
+    <w:lvl w:ilvl="3" w:tplc="04090001" w:tentative="1">
+      <w:start w:val="1"/>
+      <w:numFmt w:val="bullet"/>
+      <w:lvlText w:val=""/>
+      <w:lvlJc w:val="left"/>
+      <w:pPr>
+        <w:ind w:left="2880" w:hanging="360"/>
+      </w:pPr>
+      <w:rPr>
+        <w:rFonts w:ascii="Symbol" w:hAnsi="Symbol" w:hint="default"/>
+      </w:rPr>
+    </w:lvl>
+    <w:lvl w:ilvl="4" w:tplc="04090003" w:tentative="1">
+      <w:start w:val="1"/>
+      <w:numFmt w:val="bullet"/>
+      <w:lvlText w:val="o"/>
+      <w:lvlJc w:val="left"/>
+      <w:pPr>
+        <w:ind w:left="3600" w:hanging="360"/>
+      </w:pPr>
+      <w:rPr>
+        <w:rFonts w:ascii="Courier New" w:hAnsi="Courier New" w:cs="Courier New" w:hint="default"/>
+      </w:rPr>
+    </w:lvl>
+    <w:lvl w:ilvl="5" w:tplc="04090005" w:tentative="1">
+      <w:start w:val="1"/>
+      <w:numFmt w:val="bullet"/>
+      <w:lvlText w:val=""/>
+      <w:lvlJc w:val="left"/>
+      <w:pPr>
+        <w:ind w:left="4320" w:hanging="360"/>
+      </w:pPr>
+      <w:rPr>
+        <w:rFonts w:ascii="Wingdings" w:hAnsi="Wingdings" w:hint="default"/>
+      </w:rPr>
+    </w:lvl>
+    <w:lvl w:ilvl="6" w:tplc="04090001" w:tentative="1">
+      <w:start w:val="1"/>
+      <w:numFmt w:val="bullet"/>
+      <w:lvlText w:val=""/>
+      <w:lvlJc w:val="left"/>
+      <w:pPr>
+        <w:ind w:left="5040" w:hanging="360"/>
+      </w:pPr>
+      <w:rPr>
+        <w:rFonts w:ascii="Symbol" w:hAnsi="Symbol" w:hint="default"/>
+      </w:rPr>
+    </w:lvl>
+    <w:lvl w:ilvl="7" w:tplc="04090003" w:tentative="1">
+      <w:start w:val="1"/>
+      <w:numFmt w:val="bullet"/>
+      <w:lvlText w:val="o"/>
+      <w:lvlJc w:val="left"/>
+      <w:pPr>
+        <w:ind w:left="5760" w:hanging="360"/>
+      </w:pPr>
+      <w:rPr>
+        <w:rFonts w:ascii="Courier New" w:hAnsi="Courier New" w:cs="Courier New" w:hint="default"/>
+      </w:rPr>
+    </w:lvl>
+    <w:lvl w:ilvl="8" w:tplc="04090005" w:tentative="1">
+      <w:start w:val="1"/>
+      <w:numFmt w:val="bullet"/>
+      <w:lvlText w:val=""/>
+      <w:lvlJc w:val="left"/>
+      <w:pPr>
+        <w:ind w:left="6480" w:hanging="360"/>
+      </w:pPr>
+      <w:rPr>
+        <w:rFonts w:ascii="Wingdings" w:hAnsi="Wingdings" w:hint="default"/>
+      </w:rPr>
+    </w:lvl>
+  </w:abstractNum>
+  <w:abstractNum w:abstractNumId="4" w15:restartNumberingAfterBreak="0">
+    <w:nsid w:val="46591429"/>
+    <w:multiLevelType w:val="multilevel"/>
+    <w:tmpl w:val="4ACAB866"/>
+    <w:lvl w:ilvl="0">
+      <w:start w:val="1"/>
+      <w:numFmt w:val="bullet"/>
+      <w:lvlText w:val=""/>
+      <w:lvlJc w:val="left"/>
+      <w:pPr>
+        <w:tabs>
+          <w:tab w:val="num" w:pos="720"/>
+        </w:tabs>
+        <w:ind w:left="720" w:hanging="360"/>
+      </w:pPr>
+      <w:rPr>
+        <w:rFonts w:ascii="Symbol" w:hAnsi="Symbol" w:hint="default"/>
+        <w:sz w:val="20"/>
+      </w:rPr>
+    </w:lvl>
+    <w:lvl w:ilvl="1">
+      <w:start w:val="1"/>
+      <w:numFmt w:val="bullet"/>
+      <w:lvlText w:val="o"/>
+      <w:lvlJc w:val="left"/>
+      <w:pPr>
+        <w:tabs>
+          <w:tab w:val="num" w:pos="1440"/>
+        </w:tabs>
+        <w:ind w:left="1440" w:hanging="360"/>
+      </w:pPr>
+      <w:rPr>
+        <w:rFonts w:ascii="Courier New" w:hAnsi="Courier New" w:hint="default"/>
+        <w:sz w:val="20"/>
+      </w:rPr>
+    </w:lvl>
+    <w:lvl w:ilvl="2" w:tentative="1">
+      <w:start w:val="1"/>
+      <w:numFmt w:val="bullet"/>
+      <w:lvlText w:val=""/>
+      <w:lvlJc w:val="left"/>
+      <w:pPr>
+        <w:tabs>
+          <w:tab w:val="num" w:pos="2160"/>
+        </w:tabs>
+        <w:ind w:left="2160" w:hanging="360"/>
+      </w:pPr>
+      <w:rPr>
+        <w:rFonts w:ascii="Wingdings" w:hAnsi="Wingdings" w:hint="default"/>
+        <w:sz w:val="20"/>
+      </w:rPr>
+    </w:lvl>
+    <w:lvl w:ilvl="3" w:tentative="1">
+      <w:start w:val="1"/>
+      <w:numFmt w:val="bullet"/>
+      <w:lvlText w:val=""/>
+      <w:lvlJc w:val="left"/>
+      <w:pPr>
+        <w:tabs>
+          <w:tab w:val="num" w:pos="2880"/>
+        </w:tabs>
+        <w:ind w:left="2880" w:hanging="360"/>
+      </w:pPr>
+      <w:rPr>
+        <w:rFonts w:ascii="Wingdings" w:hAnsi="Wingdings" w:hint="default"/>
+        <w:sz w:val="20"/>
+      </w:rPr>
+    </w:lvl>
+    <w:lvl w:ilvl="4" w:tentative="1">
+      <w:start w:val="1"/>
+      <w:numFmt w:val="bullet"/>
+      <w:lvlText w:val=""/>
+      <w:lvlJc w:val="left"/>
+      <w:pPr>
+        <w:tabs>
+          <w:tab w:val="num" w:pos="3600"/>
+        </w:tabs>
+        <w:ind w:left="3600" w:hanging="360"/>
+      </w:pPr>
+      <w:rPr>
+        <w:rFonts w:ascii="Wingdings" w:hAnsi="Wingdings" w:hint="default"/>
+        <w:sz w:val="20"/>
+      </w:rPr>
+    </w:lvl>
+    <w:lvl w:ilvl="5" w:tentative="1">
+      <w:start w:val="1"/>
+      <w:numFmt w:val="bullet"/>
+      <w:lvlText w:val=""/>
+      <w:lvlJc w:val="left"/>
+      <w:pPr>
+        <w:tabs>
+          <w:tab w:val="num" w:pos="4320"/>
+        </w:tabs>
+        <w:ind w:left="4320" w:hanging="360"/>
+      </w:pPr>
+      <w:rPr>
+        <w:rFonts w:ascii="Wingdings" w:hAnsi="Wingdings" w:hint="default"/>
+        <w:sz w:val="20"/>
+      </w:rPr>
+    </w:lvl>
+    <w:lvl w:ilvl="6" w:tentative="1">
+      <w:start w:val="1"/>
+      <w:numFmt w:val="bullet"/>
+      <w:lvlText w:val=""/>
+      <w:lvlJc w:val="left"/>
+      <w:pPr>
+        <w:tabs>
+          <w:tab w:val="num" w:pos="5040"/>
+        </w:tabs>
+        <w:ind w:left="5040" w:hanging="360"/>
+      </w:pPr>
+      <w:rPr>
+        <w:rFonts w:ascii="Wingdings" w:hAnsi="Wingdings" w:hint="default"/>
+        <w:sz w:val="20"/>
+      </w:rPr>
+    </w:lvl>
+    <w:lvl w:ilvl="7" w:tentative="1">
+      <w:start w:val="1"/>
+      <w:numFmt w:val="bullet"/>
+      <w:lvlText w:val=""/>
+      <w:lvlJc w:val="left"/>
+      <w:pPr>
+        <w:tabs>
+          <w:tab w:val="num" w:pos="5760"/>
+        </w:tabs>
+        <w:ind w:left="5760" w:hanging="360"/>
+      </w:pPr>
+      <w:rPr>
+        <w:rFonts w:ascii="Wingdings" w:hAnsi="Wingdings" w:hint="default"/>
+        <w:sz w:val="20"/>
+      </w:rPr>
+    </w:lvl>
+    <w:lvl w:ilvl="8" w:tentative="1">
+      <w:start w:val="1"/>
+      <w:numFmt w:val="bullet"/>
+      <w:lvlText w:val=""/>
+      <w:lvlJc w:val="left"/>
+      <w:pPr>
+        <w:tabs>
+          <w:tab w:val="num" w:pos="6480"/>
+        </w:tabs>
+        <w:ind w:left="6480" w:hanging="360"/>
+      </w:pPr>
+      <w:rPr>
+        <w:rFonts w:ascii="Wingdings" w:hAnsi="Wingdings" w:hint="default"/>
+        <w:sz w:val="20"/>
+      </w:rPr>
+    </w:lvl>
+  </w:abstractNum>
+  <w:abstractNum w:abstractNumId="5" w15:restartNumberingAfterBreak="0">
+    <w:nsid w:val="625E71B9"/>
+    <w:multiLevelType w:val="multilevel"/>
+    <w:tmpl w:val="1B107C90"/>
+    <w:lvl w:ilvl="0">
+      <w:start w:val="1"/>
+      <w:numFmt w:val="bullet"/>
+      <w:lvlText w:val=""/>
+      <w:lvlJc w:val="left"/>
+      <w:pPr>
+        <w:tabs>
+          <w:tab w:val="num" w:pos="720"/>
+        </w:tabs>
+        <w:ind w:left="720" w:hanging="360"/>
+      </w:pPr>
+      <w:rPr>
+        <w:rFonts w:ascii="Symbol" w:hAnsi="Symbol" w:hint="default"/>
+        <w:sz w:val="20"/>
+      </w:rPr>
+    </w:lvl>
+    <w:lvl w:ilvl="1" w:tentative="1">
+      <w:start w:val="1"/>
+      <w:numFmt w:val="bullet"/>
+      <w:lvlText w:val="o"/>
+      <w:lvlJc w:val="left"/>
+      <w:pPr>
+        <w:tabs>
+          <w:tab w:val="num" w:pos="1440"/>
+        </w:tabs>
+        <w:ind w:left="1440" w:hanging="360"/>
+      </w:pPr>
+      <w:rPr>
+        <w:rFonts w:ascii="Courier New" w:hAnsi="Courier New" w:hint="default"/>
+        <w:sz w:val="20"/>
+      </w:rPr>
+    </w:lvl>
+    <w:lvl w:ilvl="2" w:tentative="1">
+      <w:start w:val="1"/>
+      <w:numFmt w:val="bullet"/>
+      <w:lvlText w:val=""/>
+      <w:lvlJc w:val="left"/>
+      <w:pPr>
+        <w:tabs>
+          <w:tab w:val="num" w:pos="2160"/>
+        </w:tabs>
+        <w:ind w:left="2160" w:hanging="360"/>
+      </w:pPr>
+      <w:rPr>
+        <w:rFonts w:ascii="Wingdings" w:hAnsi="Wingdings" w:hint="default"/>
+        <w:sz w:val="20"/>
+      </w:rPr>
+    </w:lvl>
+    <w:lvl w:ilvl="3" w:tentative="1">
+      <w:start w:val="1"/>
+      <w:numFmt w:val="bullet"/>
+      <w:lvlText w:val=""/>
+      <w:lvlJc w:val="left"/>
+      <w:pPr>
+        <w:tabs>
+          <w:tab w:val="num" w:pos="2880"/>
+        </w:tabs>
+        <w:ind w:left="2880" w:hanging="360"/>
+      </w:pPr>
+      <w:rPr>
+        <w:rFonts w:ascii="Wingdings" w:hAnsi="Wingdings" w:hint="default"/>
+        <w:sz w:val="20"/>
+      </w:rPr>
+    </w:lvl>
+    <w:lvl w:ilvl="4" w:tentative="1">
+      <w:start w:val="1"/>
+      <w:numFmt w:val="bullet"/>
+      <w:lvlText w:val=""/>
+      <w:lvlJc w:val="left"/>
+      <w:pPr>
+        <w:tabs>
+          <w:tab w:val="num" w:pos="3600"/>
+        </w:tabs>
+        <w:ind w:left="3600" w:hanging="360"/>
+      </w:pPr>
+      <w:rPr>
+        <w:rFonts w:ascii="Wingdings" w:hAnsi="Wingdings" w:hint="default"/>
+        <w:sz w:val="20"/>
+      </w:rPr>
+    </w:lvl>
+    <w:lvl w:ilvl="5" w:tentative="1">
+      <w:start w:val="1"/>
+      <w:numFmt w:val="bullet"/>
+      <w:lvlText w:val=""/>
+      <w:lvlJc w:val="left"/>
+      <w:pPr>
+        <w:tabs>
+          <w:tab w:val="num" w:pos="4320"/>
+        </w:tabs>
+        <w:ind w:left="4320" w:hanging="360"/>
+      </w:pPr>
+      <w:rPr>
+        <w:rFonts w:ascii="Wingdings" w:hAnsi="Wingdings" w:hint="default"/>
+        <w:sz w:val="20"/>
+      </w:rPr>
+    </w:lvl>
+    <w:lvl w:ilvl="6" w:tentative="1">
+      <w:start w:val="1"/>
+      <w:numFmt w:val="bullet"/>
+      <w:lvlText w:val=""/>
+      <w:lvlJc w:val="left"/>
+      <w:pPr>
+        <w:tabs>
+          <w:tab w:val="num" w:pos="5040"/>
+        </w:tabs>
+        <w:ind w:left="5040" w:hanging="360"/>
+      </w:pPr>
+      <w:rPr>
+        <w:rFonts w:ascii="Wingdings" w:hAnsi="Wingdings" w:hint="default"/>
+        <w:sz w:val="20"/>
+      </w:rPr>
+    </w:lvl>
+    <w:lvl w:ilvl="7" w:tentative="1">
+      <w:start w:val="1"/>
+      <w:numFmt w:val="bullet"/>
+      <w:lvlText w:val=""/>
+      <w:lvlJc w:val="left"/>
+      <w:pPr>
+        <w:tabs>
+          <w:tab w:val="num" w:pos="5760"/>
+        </w:tabs>
+        <w:ind w:left="5760" w:hanging="360"/>
+      </w:pPr>
+      <w:rPr>
+        <w:rFonts w:ascii="Wingdings" w:hAnsi="Wingdings" w:hint="default"/>
+        <w:sz w:val="20"/>
+      </w:rPr>
+    </w:lvl>
+    <w:lvl w:ilvl="8" w:tentative="1">
+      <w:start w:val="1"/>
+      <w:numFmt w:val="bullet"/>
+      <w:lvlText w:val=""/>
+      <w:lvlJc w:val="left"/>
+      <w:pPr>
+        <w:tabs>
+          <w:tab w:val="num" w:pos="6480"/>
+        </w:tabs>
+        <w:ind w:left="6480" w:hanging="360"/>
+      </w:pPr>
+      <w:rPr>
+        <w:rFonts w:ascii="Wingdings" w:hAnsi="Wingdings" w:hint="default"/>
+        <w:sz w:val="20"/>
+      </w:rPr>
+    </w:lvl>
+  </w:abstractNum>
   <w:num w:numId="1" w16cid:durableId="1636330402">
     <w:abstractNumId w:val="0"/>
+  </w:num>
+  <w:num w:numId="2" w16cid:durableId="1309356606">
+    <w:abstractNumId w:val="3"/>
+  </w:num>
+  <w:num w:numId="3" w16cid:durableId="1805267370">
+    <w:abstractNumId w:val="2"/>
+  </w:num>
+  <w:num w:numId="4" w16cid:durableId="592279253">
+    <w:abstractNumId w:val="1"/>
+  </w:num>
+  <w:num w:numId="5" w16cid:durableId="478226986">
+    <w:abstractNumId w:val="5"/>
+  </w:num>
+  <w:num w:numId="6" w16cid:durableId="1692995193">
+    <w:abstractNumId w:val="4"/>
   </w:num>
 </w:numbering>
 </file>
@@ -1109,7 +3566,6 @@
   <w:style w:type="character" w:default="1" w:styleId="DefaultParagraphFont">
     <w:name w:val="Default Paragraph Font"/>
     <w:uiPriority w:val="1"/>
-    <w:semiHidden/>
     <w:unhideWhenUsed/>
   </w:style>
   <w:style w:type="table" w:default="1" w:styleId="TableNormal">
@@ -1423,6 +3879,88 @@
       <w:spacing w:val="5"/>
     </w:rPr>
   </w:style>
+  <w:style w:type="table" w:styleId="TableGrid">
+    <w:name w:val="Table Grid"/>
+    <w:basedOn w:val="TableNormal"/>
+    <w:uiPriority w:val="39"/>
+    <w:rsid w:val="003C2B91"/>
+    <w:pPr>
+      <w:spacing w:after="0" w:line="240" w:lineRule="auto"/>
+    </w:pPr>
+    <w:tblPr>
+      <w:tblBorders>
+        <w:top w:val="single" w:sz="4" w:space="0" w:color="auto"/>
+        <w:left w:val="single" w:sz="4" w:space="0" w:color="auto"/>
+        <w:bottom w:val="single" w:sz="4" w:space="0" w:color="auto"/>
+        <w:right w:val="single" w:sz="4" w:space="0" w:color="auto"/>
+        <w:insideH w:val="single" w:sz="4" w:space="0" w:color="auto"/>
+        <w:insideV w:val="single" w:sz="4" w:space="0" w:color="auto"/>
+      </w:tblBorders>
+    </w:tblPr>
+  </w:style>
+  <w:style w:type="table" w:styleId="PlainTable1">
+    <w:name w:val="Plain Table 1"/>
+    <w:basedOn w:val="TableNormal"/>
+    <w:uiPriority w:val="41"/>
+    <w:rsid w:val="003C2B91"/>
+    <w:pPr>
+      <w:spacing w:after="0" w:line="240" w:lineRule="auto"/>
+    </w:pPr>
+    <w:tblPr>
+      <w:tblStyleRowBandSize w:val="1"/>
+      <w:tblStyleColBandSize w:val="1"/>
+      <w:tblBorders>
+        <w:top w:val="single" w:sz="4" w:space="0" w:color="BFBFBF" w:themeColor="background1" w:themeShade="BF"/>
+        <w:left w:val="single" w:sz="4" w:space="0" w:color="BFBFBF" w:themeColor="background1" w:themeShade="BF"/>
+        <w:bottom w:val="single" w:sz="4" w:space="0" w:color="BFBFBF" w:themeColor="background1" w:themeShade="BF"/>
+        <w:right w:val="single" w:sz="4" w:space="0" w:color="BFBFBF" w:themeColor="background1" w:themeShade="BF"/>
+        <w:insideH w:val="single" w:sz="4" w:space="0" w:color="BFBFBF" w:themeColor="background1" w:themeShade="BF"/>
+        <w:insideV w:val="single" w:sz="4" w:space="0" w:color="BFBFBF" w:themeColor="background1" w:themeShade="BF"/>
+      </w:tblBorders>
+    </w:tblPr>
+    <w:tblStylePr w:type="firstRow">
+      <w:rPr>
+        <w:b/>
+        <w:bCs/>
+      </w:rPr>
+    </w:tblStylePr>
+    <w:tblStylePr w:type="lastRow">
+      <w:rPr>
+        <w:b/>
+        <w:bCs/>
+      </w:rPr>
+      <w:tblPr/>
+      <w:tcPr>
+        <w:tcBorders>
+          <w:top w:val="double" w:sz="4" w:space="0" w:color="BFBFBF" w:themeColor="background1" w:themeShade="BF"/>
+        </w:tcBorders>
+      </w:tcPr>
+    </w:tblStylePr>
+    <w:tblStylePr w:type="firstCol">
+      <w:rPr>
+        <w:b/>
+        <w:bCs/>
+      </w:rPr>
+    </w:tblStylePr>
+    <w:tblStylePr w:type="lastCol">
+      <w:rPr>
+        <w:b/>
+        <w:bCs/>
+      </w:rPr>
+    </w:tblStylePr>
+    <w:tblStylePr w:type="band1Vert">
+      <w:tblPr/>
+      <w:tcPr>
+        <w:shd w:val="clear" w:color="auto" w:fill="F2F2F2" w:themeFill="background1" w:themeFillShade="F2"/>
+      </w:tcPr>
+    </w:tblStylePr>
+    <w:tblStylePr w:type="band1Horz">
+      <w:tblPr/>
+      <w:tcPr>
+        <w:shd w:val="clear" w:color="auto" w:fill="F2F2F2" w:themeFill="background1" w:themeFillShade="F2"/>
+      </w:tcPr>
+    </w:tblStylePr>
+  </w:style>
 </w:styles>
 </file>
 

</xml_diff>